<commit_message>
Cambios en los diagramas, mer y normalizacion.
</commit_message>
<xml_diff>
--- a/Documentacion obligatorio 1 programacion 3.docx
+++ b/Documentacion obligatorio 1 programacion 3.docx
@@ -210,7 +210,7 @@
           <w:szCs w:val="56"/>
         </w:rPr>
       </w:pPr>
-      <w:bookmarkStart w:id="0" w:name="_Toc40030058"/>
+      <w:bookmarkStart w:id="0" w:name="_Toc41433757"/>
       <w:r>
         <w:rPr>
           <w:color w:val="auto"/>
@@ -403,7 +403,7 @@
           <w:color w:val="auto"/>
         </w:rPr>
       </w:pPr>
-      <w:bookmarkStart w:id="1" w:name="_Toc40030059"/>
+      <w:bookmarkStart w:id="1" w:name="_Toc41433758"/>
       <w:r>
         <w:rPr>
           <w:color w:val="auto"/>
@@ -531,7 +531,7 @@
             </w:rPr>
             <w:fldChar w:fldCharType="separate"/>
           </w:r>
-          <w:hyperlink w:anchor="_Toc40030058" w:history="1">
+          <w:hyperlink w:anchor="_Toc41433757" w:history="1">
             <w:r>
               <w:rPr>
                 <w:rStyle w:val="Hipervnculo"/>
@@ -558,7 +558,7 @@
                 <w:noProof/>
                 <w:webHidden/>
               </w:rPr>
-              <w:instrText xml:space="preserve"> PAGEREF _Toc40030058 \h </w:instrText>
+              <w:instrText xml:space="preserve"> PAGEREF _Toc41433757 \h </w:instrText>
             </w:r>
             <w:r>
               <w:rPr>
@@ -601,7 +601,7 @@
               <w:lang w:eastAsia="es-UY"/>
             </w:rPr>
           </w:pPr>
-          <w:hyperlink w:anchor="_Toc40030059" w:history="1">
+          <w:hyperlink w:anchor="_Toc41433758" w:history="1">
             <w:r>
               <w:rPr>
                 <w:rStyle w:val="Hipervnculo"/>
@@ -628,7 +628,7 @@
                 <w:noProof/>
                 <w:webHidden/>
               </w:rPr>
-              <w:instrText xml:space="preserve"> PAGEREF _Toc40030059 \h </w:instrText>
+              <w:instrText xml:space="preserve"> PAGEREF _Toc41433758 \h </w:instrText>
             </w:r>
             <w:r>
               <w:rPr>
@@ -671,7 +671,7 @@
               <w:lang w:eastAsia="es-UY"/>
             </w:rPr>
           </w:pPr>
-          <w:hyperlink w:anchor="_Toc40030060" w:history="1">
+          <w:hyperlink w:anchor="_Toc41433759" w:history="1">
             <w:r>
               <w:rPr>
                 <w:rStyle w:val="Hipervnculo"/>
@@ -698,7 +698,7 @@
                 <w:noProof/>
                 <w:webHidden/>
               </w:rPr>
-              <w:instrText xml:space="preserve"> PAGEREF _Toc40030060 \h </w:instrText>
+              <w:instrText xml:space="preserve"> PAGEREF _Toc41433759 \h </w:instrText>
             </w:r>
             <w:r>
               <w:rPr>
@@ -741,7 +741,7 @@
               <w:lang w:eastAsia="es-UY"/>
             </w:rPr>
           </w:pPr>
-          <w:hyperlink w:anchor="_Toc40030061" w:history="1">
+          <w:hyperlink w:anchor="_Toc41433760" w:history="1">
             <w:r>
               <w:rPr>
                 <w:rStyle w:val="Hipervnculo"/>
@@ -768,7 +768,7 @@
                 <w:noProof/>
                 <w:webHidden/>
               </w:rPr>
-              <w:instrText xml:space="preserve"> PAGEREF _Toc40030061 \h </w:instrText>
+              <w:instrText xml:space="preserve"> PAGEREF _Toc41433760 \h </w:instrText>
             </w:r>
             <w:r>
               <w:rPr>
@@ -811,7 +811,7 @@
               <w:lang w:eastAsia="es-UY"/>
             </w:rPr>
           </w:pPr>
-          <w:hyperlink w:anchor="_Toc40030062" w:history="1">
+          <w:hyperlink w:anchor="_Toc41433761" w:history="1">
             <w:r>
               <w:rPr>
                 <w:rStyle w:val="Hipervnculo"/>
@@ -838,7 +838,7 @@
                 <w:noProof/>
                 <w:webHidden/>
               </w:rPr>
-              <w:instrText xml:space="preserve"> PAGEREF _Toc40030062 \h </w:instrText>
+              <w:instrText xml:space="preserve"> PAGEREF _Toc41433761 \h </w:instrText>
             </w:r>
             <w:r>
               <w:rPr>
@@ -881,7 +881,7 @@
               <w:lang w:eastAsia="es-UY"/>
             </w:rPr>
           </w:pPr>
-          <w:hyperlink w:anchor="_Toc40030063" w:history="1">
+          <w:hyperlink w:anchor="_Toc41433762" w:history="1">
             <w:r>
               <w:rPr>
                 <w:rStyle w:val="Hipervnculo"/>
@@ -908,7 +908,7 @@
                 <w:noProof/>
                 <w:webHidden/>
               </w:rPr>
-              <w:instrText xml:space="preserve"> PAGEREF _Toc40030063 \h </w:instrText>
+              <w:instrText xml:space="preserve"> PAGEREF _Toc41433762 \h </w:instrText>
             </w:r>
             <w:r>
               <w:rPr>
@@ -928,7 +928,7 @@
                 <w:noProof/>
                 <w:webHidden/>
               </w:rPr>
-              <w:t>8</w:t>
+              <w:t>7</w:t>
             </w:r>
             <w:r>
               <w:rPr>
@@ -951,7 +951,7 @@
               <w:lang w:eastAsia="es-UY"/>
             </w:rPr>
           </w:pPr>
-          <w:hyperlink w:anchor="_Toc40030064" w:history="1">
+          <w:hyperlink w:anchor="_Toc41433763" w:history="1">
             <w:r>
               <w:rPr>
                 <w:rStyle w:val="Hipervnculo"/>
@@ -978,7 +978,7 @@
                 <w:noProof/>
                 <w:webHidden/>
               </w:rPr>
-              <w:instrText xml:space="preserve"> PAGEREF _Toc40030064 \h </w:instrText>
+              <w:instrText xml:space="preserve"> PAGEREF _Toc41433763 \h </w:instrText>
             </w:r>
             <w:r>
               <w:rPr>
@@ -1021,7 +1021,7 @@
               <w:lang w:eastAsia="es-UY"/>
             </w:rPr>
           </w:pPr>
-          <w:hyperlink w:anchor="_Toc40030065" w:history="1">
+          <w:hyperlink w:anchor="_Toc41433764" w:history="1">
             <w:r>
               <w:rPr>
                 <w:rStyle w:val="Hipervnculo"/>
@@ -1048,7 +1048,7 @@
                 <w:noProof/>
                 <w:webHidden/>
               </w:rPr>
-              <w:instrText xml:space="preserve"> PAGEREF _Toc40030065 \h </w:instrText>
+              <w:instrText xml:space="preserve"> PAGEREF _Toc41433764 \h </w:instrText>
             </w:r>
             <w:r>
               <w:rPr>
@@ -1091,7 +1091,7 @@
               <w:lang w:eastAsia="es-UY"/>
             </w:rPr>
           </w:pPr>
-          <w:hyperlink w:anchor="_Toc40030066" w:history="1">
+          <w:hyperlink w:anchor="_Toc41433765" w:history="1">
             <w:r>
               <w:rPr>
                 <w:rStyle w:val="Hipervnculo"/>
@@ -1118,7 +1118,7 @@
                 <w:noProof/>
                 <w:webHidden/>
               </w:rPr>
-              <w:instrText xml:space="preserve"> PAGEREF _Toc40030066 \h </w:instrText>
+              <w:instrText xml:space="preserve"> PAGEREF _Toc41433765 \h </w:instrText>
             </w:r>
             <w:r>
               <w:rPr>
@@ -1161,7 +1161,7 @@
               <w:lang w:eastAsia="es-UY"/>
             </w:rPr>
           </w:pPr>
-          <w:hyperlink w:anchor="_Toc40030067" w:history="1">
+          <w:hyperlink w:anchor="_Toc41433766" w:history="1">
             <w:r>
               <w:rPr>
                 <w:rStyle w:val="Hipervnculo"/>
@@ -1188,7 +1188,7 @@
                 <w:noProof/>
                 <w:webHidden/>
               </w:rPr>
-              <w:instrText xml:space="preserve"> PAGEREF _Toc40030067 \h </w:instrText>
+              <w:instrText xml:space="preserve"> PAGEREF _Toc41433766 \h </w:instrText>
             </w:r>
             <w:r>
               <w:rPr>
@@ -1231,7 +1231,7 @@
               <w:lang w:eastAsia="es-UY"/>
             </w:rPr>
           </w:pPr>
-          <w:hyperlink w:anchor="_Toc40030068" w:history="1">
+          <w:hyperlink w:anchor="_Toc41433767" w:history="1">
             <w:r>
               <w:rPr>
                 <w:rStyle w:val="Hipervnculo"/>
@@ -1258,7 +1258,7 @@
                 <w:noProof/>
                 <w:webHidden/>
               </w:rPr>
-              <w:instrText xml:space="preserve"> PAGEREF _Toc40030068 \h </w:instrText>
+              <w:instrText xml:space="preserve"> PAGEREF _Toc41433767 \h </w:instrText>
             </w:r>
             <w:r>
               <w:rPr>
@@ -1318,7 +1318,7 @@
           <w:color w:val="auto"/>
         </w:rPr>
       </w:pPr>
-      <w:bookmarkStart w:id="2" w:name="_Toc40030060"/>
+      <w:bookmarkStart w:id="2" w:name="_Toc41433759"/>
       <w:r>
         <w:rPr>
           <w:color w:val="auto"/>
@@ -1335,7 +1335,7 @@
           <w:color w:val="auto"/>
         </w:rPr>
       </w:pPr>
-      <w:bookmarkStart w:id="3" w:name="_Toc40030061"/>
+      <w:bookmarkStart w:id="3" w:name="_Toc41433760"/>
       <w:r>
         <w:rPr>
           <w:color w:val="auto"/>
@@ -3463,7 +3463,7 @@
           <w:color w:val="auto"/>
         </w:rPr>
       </w:pPr>
-      <w:bookmarkStart w:id="4" w:name="_Toc40030062"/>
+      <w:bookmarkStart w:id="4" w:name="_Toc41433761"/>
       <w:r>
         <w:rPr>
           <w:color w:val="auto"/>
@@ -3884,7 +3884,7 @@
           <w:color w:val="auto"/>
         </w:rPr>
       </w:pPr>
-      <w:bookmarkStart w:id="5" w:name="_Toc40030063"/>
+      <w:bookmarkStart w:id="5" w:name="_Toc41433762"/>
       <w:r>
         <w:rPr>
           <w:color w:val="auto"/>
@@ -4004,7 +4004,7 @@
           <w:color w:val="auto"/>
         </w:rPr>
       </w:pPr>
-      <w:bookmarkStart w:id="6" w:name="_Toc40030064"/>
+      <w:bookmarkStart w:id="6" w:name="_Toc41433763"/>
       <w:r>
         <w:rPr>
           <w:color w:val="auto"/>
@@ -6496,7 +6496,6 @@
           <w:color w:val="auto"/>
         </w:rPr>
       </w:pPr>
-      <w:bookmarkStart w:id="7" w:name="_Toc40030065"/>
       <w:r>
         <w:rPr>
           <w:noProof/>
@@ -6508,23 +6507,23 @@
           <wp:anchor distT="0" distB="0" distL="114300" distR="114300" simplePos="0" relativeHeight="251659264" behindDoc="1" locked="0" layoutInCell="1" allowOverlap="1">
             <wp:simplePos x="0" y="0"/>
             <wp:positionH relativeFrom="column">
-              <wp:posOffset>-354965</wp:posOffset>
+              <wp:posOffset>-262255</wp:posOffset>
             </wp:positionH>
             <wp:positionV relativeFrom="paragraph">
               <wp:posOffset>354965</wp:posOffset>
             </wp:positionV>
-            <wp:extent cx="6537960" cy="5427980"/>
+            <wp:extent cx="6421120" cy="5706110"/>
             <wp:effectExtent l="19050" t="0" r="0" b="0"/>
             <wp:wrapTight wrapText="bothSides">
               <wp:wrapPolygon edited="0">
-                <wp:start x="-63" y="0"/>
-                <wp:lineTo x="-63" y="21529"/>
-                <wp:lineTo x="21587" y="21529"/>
-                <wp:lineTo x="21587" y="0"/>
-                <wp:lineTo x="-63" y="0"/>
+                <wp:start x="-64" y="0"/>
+                <wp:lineTo x="-64" y="21562"/>
+                <wp:lineTo x="21596" y="21562"/>
+                <wp:lineTo x="21596" y="0"/>
+                <wp:lineTo x="-64" y="0"/>
               </wp:wrapPolygon>
             </wp:wrapTight>
-            <wp:docPr id="6" name="5 Imagen" descr="Diagrama de clase Obligatorio 1.jpg"/>
+            <wp:docPr id="3" name="2 Imagen" descr="Diagrama de clase Obligatorio 1.jpg"/>
             <wp:cNvGraphicFramePr>
               <a:graphicFrameLocks xmlns:a="http://schemas.openxmlformats.org/drawingml/2006/main" noChangeAspect="1"/>
             </wp:cNvGraphicFramePr>
@@ -6544,7 +6543,7 @@
                   <pic:spPr>
                     <a:xfrm>
                       <a:off x="0" y="0"/>
-                      <a:ext cx="6537960" cy="5427980"/>
+                      <a:ext cx="6421120" cy="5706110"/>
                     </a:xfrm>
                     <a:prstGeom prst="rect">
                       <a:avLst/>
@@ -6556,6 +6555,7 @@
           </wp:anchor>
         </w:drawing>
       </w:r>
+      <w:bookmarkStart w:id="7" w:name="_Toc41433764"/>
       <w:r>
         <w:rPr>
           <w:color w:val="auto"/>
@@ -6564,6 +6564,7 @@
       </w:r>
       <w:bookmarkEnd w:id="7"/>
     </w:p>
+    <w:p/>
     <w:p>
       <w:pPr>
         <w:pStyle w:val="Prrafodelista"/>
@@ -6621,7 +6622,6 @@
           <w:szCs w:val="22"/>
         </w:rPr>
       </w:pPr>
-      <w:bookmarkStart w:id="8" w:name="_Toc40030066"/>
     </w:p>
     <w:p/>
     <w:p>
@@ -6631,6 +6631,7 @@
           <w:color w:val="auto"/>
         </w:rPr>
       </w:pPr>
+      <w:bookmarkStart w:id="8" w:name="_Toc41433765"/>
       <w:r>
         <w:rPr>
           <w:color w:val="auto"/>
@@ -6640,7 +6641,6 @@
       </w:r>
       <w:bookmarkEnd w:id="8"/>
     </w:p>
-    <w:p/>
     <w:p>
       <w:r>
         <w:rPr>
@@ -6648,10 +6648,26 @@
           <w:lang w:eastAsia="es-UY"/>
         </w:rPr>
         <w:drawing>
-          <wp:inline distT="0" distB="0" distL="0" distR="0">
-            <wp:extent cx="5579745" cy="2539365"/>
-            <wp:effectExtent l="19050" t="0" r="1905" b="0"/>
-            <wp:docPr id="10" name="9 Imagen" descr="Mer Obligatorio 1 programacion 3.png"/>
+          <wp:anchor distT="0" distB="0" distL="114300" distR="114300" simplePos="0" relativeHeight="251660288" behindDoc="1" locked="0" layoutInCell="1" allowOverlap="1">
+            <wp:simplePos x="0" y="0"/>
+            <wp:positionH relativeFrom="column">
+              <wp:posOffset>-476885</wp:posOffset>
+            </wp:positionH>
+            <wp:positionV relativeFrom="paragraph">
+              <wp:posOffset>323850</wp:posOffset>
+            </wp:positionV>
+            <wp:extent cx="6555105" cy="2540635"/>
+            <wp:effectExtent l="19050" t="0" r="0" b="0"/>
+            <wp:wrapTight wrapText="bothSides">
+              <wp:wrapPolygon edited="0">
+                <wp:start x="-63" y="0"/>
+                <wp:lineTo x="-63" y="21379"/>
+                <wp:lineTo x="21594" y="21379"/>
+                <wp:lineTo x="21594" y="0"/>
+                <wp:lineTo x="-63" y="0"/>
+              </wp:wrapPolygon>
+            </wp:wrapTight>
+            <wp:docPr id="11" name="10 Imagen" descr="Mer Obligatorio 1 programacion 3.png"/>
             <wp:cNvGraphicFramePr>
               <a:graphicFrameLocks xmlns:a="http://schemas.openxmlformats.org/drawingml/2006/main" noChangeAspect="1"/>
             </wp:cNvGraphicFramePr>
@@ -6671,7 +6687,7 @@
                   <pic:spPr>
                     <a:xfrm>
                       <a:off x="0" y="0"/>
-                      <a:ext cx="5579745" cy="2539365"/>
+                      <a:ext cx="6555105" cy="2540635"/>
                     </a:xfrm>
                     <a:prstGeom prst="rect">
                       <a:avLst/>
@@ -6680,10 +6696,11 @@
                 </pic:pic>
               </a:graphicData>
             </a:graphic>
-          </wp:inline>
+          </wp:anchor>
         </w:drawing>
       </w:r>
     </w:p>
+    <w:p/>
     <w:p>
       <w:pPr>
         <w:pStyle w:val="Prrafodelista"/>
@@ -6822,7 +6839,7 @@
           <w:u w:val="single"/>
         </w:rPr>
       </w:pPr>
-      <w:bookmarkStart w:id="9" w:name="_Toc40030067"/>
+      <w:bookmarkStart w:id="9" w:name="_Toc41433766"/>
       <w:r>
         <w:rPr>
           <w:color w:val="auto"/>
@@ -6944,13 +6961,28 @@
         <w:pStyle w:val="Prrafodelista"/>
       </w:pPr>
       <w:r>
-        <w:t>Instrumento_posee_Subtipo_tipo(</w:t>
+        <w:t>Instrumento_posee_Subtipo_</w:t>
+      </w:r>
+      <w:r>
+        <w:t>tipo (</w:t>
       </w:r>
       <w:r>
         <w:rPr>
           <w:u w:val="single"/>
         </w:rPr>
-        <w:t>Id_Instrumento, Id_Subtipo,Id_Tipo</w:t>
+        <w:t>Id_Instrumento, Id_Subtipo</w:t>
+      </w:r>
+      <w:r>
+        <w:rPr>
+          <w:u w:val="single"/>
+        </w:rPr>
+        <w:t>, Id</w:t>
+      </w:r>
+      <w:r>
+        <w:rPr>
+          <w:u w:val="single"/>
+        </w:rPr>
+        <w:t>_Tipo</w:t>
       </w:r>
       <w:r>
         <w:t>)</w:t>
@@ -6990,16 +7022,31 @@
         <w:rPr>
           <w:u w:val="single"/>
         </w:rPr>
-        <w:t>Id_Instrumento,Id_Color</w:t>
+        <w:t>Id_Instrumento</w:t>
       </w:r>
       <w:r>
         <w:rPr>
           <w:u w:val="single"/>
         </w:rPr>
+        <w:t>, Id</w:t>
+      </w:r>
+      <w:r>
+        <w:rPr>
+          <w:u w:val="single"/>
+        </w:rPr>
+        <w:t>_Color</w:t>
+      </w:r>
+      <w:r>
+        <w:rPr>
+          <w:u w:val="single"/>
+        </w:rPr>
         <w:t>,</w:t>
       </w:r>
       <w:r>
-        <w:t>Cantidad_Color</w:t>
+        <w:t xml:space="preserve"> Cantidad</w:t>
+      </w:r>
+      <w:r>
+        <w:t>_Color</w:t>
       </w:r>
       <w:r>
         <w:t>)</w:t>
@@ -7032,7 +7079,10 @@
         <w:pStyle w:val="Prrafodelista"/>
       </w:pPr>
       <w:r>
-        <w:t>Articulos_tienen_Fotos_Adicionales(</w:t>
+        <w:t>Articulos_tienen_Fotos_</w:t>
+      </w:r>
+      <w:r>
+        <w:t>Adicionales (</w:t>
       </w:r>
       <w:r>
         <w:rPr>
@@ -7083,7 +7133,13 @@
         <w:t>Id_Cliente</w:t>
       </w:r>
       <w:r>
-        <w:t>, nombre_Cliente, apellido_Cliente, cedula_Cliente, direccion_Cliente, Correo_Cliente, contraseña_Cliente, telefono_Cliente)</w:t>
+        <w:t>, nombre_Cliente, apellido_Cliente, cedula_Cliente, direccion_Cliente, Correo_Cliente, contraseña_Cliente, telefono_Cliente</w:t>
+      </w:r>
+      <w:r>
+        <w:t>, Estado</w:t>
+      </w:r>
+      <w:r>
+        <w:t>)</w:t>
       </w:r>
     </w:p>
     <w:p>
@@ -7100,7 +7156,19 @@
         <w:t>id_Venta</w:t>
       </w:r>
       <w:r>
-        <w:t>, fecha_Venta, monto_Total_Venta, tarjeta_Venta,Id_Cliente)</w:t>
+        <w:t>, fecha_Venta, monto_Total_Venta, tarjeta_Venta</w:t>
+      </w:r>
+      <w:r>
+        <w:t>, Id</w:t>
+      </w:r>
+      <w:r>
+        <w:t>_Cliente</w:t>
+      </w:r>
+      <w:r>
+        <w:t>,Estado</w:t>
+      </w:r>
+      <w:r>
+        <w:t>)</w:t>
       </w:r>
     </w:p>
     <w:p>
@@ -7120,7 +7188,7 @@
         <w:t xml:space="preserve">, cantidad, precio, </w:t>
       </w:r>
       <w:r>
-        <w:t>Id_Color</w:t>
+        <w:t>Id Color</w:t>
       </w:r>
       <w:r>
         <w:t>);</w:t>
@@ -7305,9 +7373,10 @@
         <w:pStyle w:val="Ttulo1"/>
         <w:rPr>
           <w:color w:val="auto"/>
-        </w:rPr>
-      </w:pPr>
-      <w:bookmarkStart w:id="10" w:name="_Toc40030068"/>
+          <w:u w:val="single"/>
+        </w:rPr>
+      </w:pPr>
+      <w:bookmarkStart w:id="10" w:name="_Toc41433767"/>
       <w:r>
         <w:rPr>
           <w:color w:val="auto"/>
@@ -7318,7 +7387,6 @@
       <w:bookmarkEnd w:id="10"/>
     </w:p>
     <w:p/>
-    <w:p/>
     <w:p>
       <w:r>
         <w:rPr>
@@ -7327,9 +7395,9 @@
         </w:rPr>
         <w:drawing>
           <wp:inline distT="0" distB="0" distL="0" distR="0">
-            <wp:extent cx="5579745" cy="4175125"/>
-            <wp:effectExtent l="19050" t="0" r="1905" b="0"/>
-            <wp:docPr id="2" name="1 Imagen" descr="Listar Ventas.jpg"/>
+            <wp:extent cx="5499100" cy="4114800"/>
+            <wp:effectExtent l="19050" t="0" r="6350" b="0"/>
+            <wp:docPr id="8" name="7 Imagen" descr="Listar Ventas.jpg"/>
             <wp:cNvGraphicFramePr>
               <a:graphicFrameLocks xmlns:a="http://schemas.openxmlformats.org/drawingml/2006/main" noChangeAspect="1"/>
             </wp:cNvGraphicFramePr>
@@ -7349,7 +7417,7 @@
                   <pic:spPr>
                     <a:xfrm>
                       <a:off x="0" y="0"/>
-                      <a:ext cx="5579745" cy="4175125"/>
+                      <a:ext cx="5499100" cy="4114800"/>
                     </a:xfrm>
                     <a:prstGeom prst="rect">
                       <a:avLst/>
@@ -7364,18 +7432,20 @@
     </w:p>
     <w:p/>
     <w:p/>
+    <w:p/>
     <w:p>
       <w:r>
         <w:rPr>
           <w:noProof/>
+          <w:u w:val="single"/>
           <w:lang w:eastAsia="es-UY"/>
         </w:rPr>
         <w:lastRenderedPageBreak/>
         <w:drawing>
           <wp:inline distT="0" distB="0" distL="0" distR="0">
-            <wp:extent cx="5579745" cy="4168140"/>
+            <wp:extent cx="5579745" cy="4170045"/>
             <wp:effectExtent l="19050" t="0" r="1905" b="0"/>
-            <wp:docPr id="9" name="8 Imagen" descr="Comprar Articulo.jpg"/>
+            <wp:docPr id="5" name="4 Imagen" descr="Comprar Articulo.jpg"/>
             <wp:cNvGraphicFramePr>
               <a:graphicFrameLocks xmlns:a="http://schemas.openxmlformats.org/drawingml/2006/main" noChangeAspect="1"/>
             </wp:cNvGraphicFramePr>
@@ -7395,7 +7465,7 @@
                   <pic:spPr>
                     <a:xfrm>
                       <a:off x="0" y="0"/>
-                      <a:ext cx="5579745" cy="4168140"/>
+                      <a:ext cx="5579745" cy="4170045"/>
                     </a:xfrm>
                     <a:prstGeom prst="rect">
                       <a:avLst/>
@@ -7419,7 +7489,7 @@
           <wp:inline distT="0" distB="0" distL="0" distR="0">
             <wp:extent cx="5579745" cy="3460115"/>
             <wp:effectExtent l="19050" t="0" r="1905" b="0"/>
-            <wp:docPr id="4" name="3 Imagen" descr="Registrar Cliente.jpg"/>
+            <wp:docPr id="7" name="6 Imagen" descr="Registrar Cliente.jpg"/>
             <wp:cNvGraphicFramePr>
               <a:graphicFrameLocks xmlns:a="http://schemas.openxmlformats.org/drawingml/2006/main" noChangeAspect="1"/>
             </wp:cNvGraphicFramePr>
@@ -7453,12 +7523,7 @@
       </w:r>
     </w:p>
     <w:sectPr>
-      <w:headerReference w:type="even" r:id="rId14"/>
-      <w:headerReference w:type="default" r:id="rId15"/>
-      <w:footerReference w:type="even" r:id="rId16"/>
-      <w:footerReference w:type="default" r:id="rId17"/>
-      <w:headerReference w:type="first" r:id="rId18"/>
-      <w:footerReference w:type="first" r:id="rId19"/>
+      <w:footerReference w:type="default" r:id="rId14"/>
       <w:pgSz w:w="11906" w:h="16838"/>
       <w:pgMar w:top="1418" w:right="1701" w:bottom="851" w:left="1418" w:header="708" w:footer="708" w:gutter="0"/>
       <w:cols w:space="708"/>
@@ -7494,16 +7559,6 @@
 </file>
 
 <file path=word/footer1.xml><?xml version="1.0" encoding="utf-8"?>
-<w:ftr xmlns:ve="http://schemas.openxmlformats.org/markup-compatibility/2006" xmlns:o="urn:schemas-microsoft-com:office:office" xmlns:r="http://schemas.openxmlformats.org/officeDocument/2006/relationships" xmlns:m="http://schemas.openxmlformats.org/officeDocument/2006/math" xmlns:v="urn:schemas-microsoft-com:vml" xmlns:wp="http://schemas.openxmlformats.org/drawingml/2006/wordprocessingDrawing" xmlns:w10="urn:schemas-microsoft-com:office:word" xmlns:w="http://schemas.openxmlformats.org/wordprocessingml/2006/main" xmlns:wne="http://schemas.microsoft.com/office/word/2006/wordml">
-  <w:p>
-    <w:pPr>
-      <w:pStyle w:val="Piedepgina"/>
-    </w:pPr>
-  </w:p>
-</w:ftr>
-</file>
-
-<file path=word/footer2.xml><?xml version="1.0" encoding="utf-8"?>
 <w:ftr xmlns:ve="http://schemas.openxmlformats.org/markup-compatibility/2006" xmlns:o="urn:schemas-microsoft-com:office:office" xmlns:r="http://schemas.openxmlformats.org/officeDocument/2006/relationships" xmlns:m="http://schemas.openxmlformats.org/officeDocument/2006/math" xmlns:v="urn:schemas-microsoft-com:vml" xmlns:wp="http://schemas.openxmlformats.org/drawingml/2006/wordprocessingDrawing" xmlns:w10="urn:schemas-microsoft-com:office:word" xmlns:w="http://schemas.openxmlformats.org/wordprocessingml/2006/main" xmlns:wne="http://schemas.microsoft.com/office/word/2006/wordml">
   <w:sdt>
     <w:sdtPr>
@@ -7532,7 +7587,7 @@
           <w:rPr>
             <w:noProof/>
           </w:rPr>
-          <w:t>18</w:t>
+          <w:t>4</w:t>
         </w:r>
         <w:r>
           <w:fldChar w:fldCharType="end"/>
@@ -7548,16 +7603,6 @@
 </w:ftr>
 </file>
 
-<file path=word/footer3.xml><?xml version="1.0" encoding="utf-8"?>
-<w:ftr xmlns:ve="http://schemas.openxmlformats.org/markup-compatibility/2006" xmlns:o="urn:schemas-microsoft-com:office:office" xmlns:r="http://schemas.openxmlformats.org/officeDocument/2006/relationships" xmlns:m="http://schemas.openxmlformats.org/officeDocument/2006/math" xmlns:v="urn:schemas-microsoft-com:vml" xmlns:wp="http://schemas.openxmlformats.org/drawingml/2006/wordprocessingDrawing" xmlns:w10="urn:schemas-microsoft-com:office:word" xmlns:w="http://schemas.openxmlformats.org/wordprocessingml/2006/main" xmlns:wne="http://schemas.microsoft.com/office/word/2006/wordml">
-  <w:p>
-    <w:pPr>
-      <w:pStyle w:val="Piedepgina"/>
-    </w:pPr>
-  </w:p>
-</w:ftr>
-</file>
-
 <file path=word/footnotes.xml><?xml version="1.0" encoding="utf-8"?>
 <w:footnotes xmlns:ve="http://schemas.openxmlformats.org/markup-compatibility/2006" xmlns:o="urn:schemas-microsoft-com:office:office" xmlns:r="http://schemas.openxmlformats.org/officeDocument/2006/relationships" xmlns:m="http://schemas.openxmlformats.org/officeDocument/2006/math" xmlns:v="urn:schemas-microsoft-com:vml" xmlns:wp="http://schemas.openxmlformats.org/drawingml/2006/wordprocessingDrawing" xmlns:w10="urn:schemas-microsoft-com:office:word" xmlns:w="http://schemas.openxmlformats.org/wordprocessingml/2006/main" xmlns:wne="http://schemas.microsoft.com/office/word/2006/wordml">
   <w:footnote w:type="separator" w:id="0">
@@ -7581,36 +7626,6 @@
     </w:p>
   </w:footnote>
 </w:footnotes>
-</file>
-
-<file path=word/header1.xml><?xml version="1.0" encoding="utf-8"?>
-<w:hdr xmlns:ve="http://schemas.openxmlformats.org/markup-compatibility/2006" xmlns:o="urn:schemas-microsoft-com:office:office" xmlns:r="http://schemas.openxmlformats.org/officeDocument/2006/relationships" xmlns:m="http://schemas.openxmlformats.org/officeDocument/2006/math" xmlns:v="urn:schemas-microsoft-com:vml" xmlns:wp="http://schemas.openxmlformats.org/drawingml/2006/wordprocessingDrawing" xmlns:w10="urn:schemas-microsoft-com:office:word" xmlns:w="http://schemas.openxmlformats.org/wordprocessingml/2006/main" xmlns:wne="http://schemas.microsoft.com/office/word/2006/wordml">
-  <w:p>
-    <w:pPr>
-      <w:pStyle w:val="Encabezado"/>
-    </w:pPr>
-  </w:p>
-</w:hdr>
-</file>
-
-<file path=word/header2.xml><?xml version="1.0" encoding="utf-8"?>
-<w:hdr xmlns:ve="http://schemas.openxmlformats.org/markup-compatibility/2006" xmlns:o="urn:schemas-microsoft-com:office:office" xmlns:r="http://schemas.openxmlformats.org/officeDocument/2006/relationships" xmlns:m="http://schemas.openxmlformats.org/officeDocument/2006/math" xmlns:v="urn:schemas-microsoft-com:vml" xmlns:wp="http://schemas.openxmlformats.org/drawingml/2006/wordprocessingDrawing" xmlns:w10="urn:schemas-microsoft-com:office:word" xmlns:w="http://schemas.openxmlformats.org/wordprocessingml/2006/main" xmlns:wne="http://schemas.microsoft.com/office/word/2006/wordml">
-  <w:p>
-    <w:pPr>
-      <w:pStyle w:val="Encabezado"/>
-    </w:pPr>
-  </w:p>
-</w:hdr>
-</file>
-
-<file path=word/header3.xml><?xml version="1.0" encoding="utf-8"?>
-<w:hdr xmlns:ve="http://schemas.openxmlformats.org/markup-compatibility/2006" xmlns:o="urn:schemas-microsoft-com:office:office" xmlns:r="http://schemas.openxmlformats.org/officeDocument/2006/relationships" xmlns:m="http://schemas.openxmlformats.org/officeDocument/2006/math" xmlns:v="urn:schemas-microsoft-com:vml" xmlns:wp="http://schemas.openxmlformats.org/drawingml/2006/wordprocessingDrawing" xmlns:w10="urn:schemas-microsoft-com:office:word" xmlns:w="http://schemas.openxmlformats.org/wordprocessingml/2006/main" xmlns:wne="http://schemas.microsoft.com/office/word/2006/wordml">
-  <w:p>
-    <w:pPr>
-      <w:pStyle w:val="Encabezado"/>
-    </w:pPr>
-  </w:p>
-</w:hdr>
 </file>
 
 <file path=word/numbering.xml><?xml version="1.0" encoding="utf-8"?>

</xml_diff>